<commit_message>
CSS + menu + traduction
</commit_message>
<xml_diff>
--- a/Rapport.docx
+++ b/Rapport.docx
@@ -299,6 +299,8 @@
         </w:rPr>
         <w:t>Elias GUESSOUM</w:t>
       </w:r>
+      <w:bookmarkStart w:id="0" w:name="_GoBack"/>
+      <w:bookmarkEnd w:id="0"/>
     </w:p>
     <w:p>
       <w:pPr>
@@ -428,8 +430,7 @@
       </w:sdtPr>
       <w:sdtEndPr>
         <w:rPr>
-          <w:rFonts w:cstheme="minorBidi"/>
-          <w:b/>
+          <w:rFonts w:asciiTheme="majorHAnsi" w:hAnsiTheme="majorHAnsi"/>
           <w:bCs/>
         </w:rPr>
       </w:sdtEndPr>
@@ -462,24 +463,15 @@
             </w:rPr>
           </w:pPr>
           <w:r>
-            <w:rPr>
-              <w:b/>
-            </w:rPr>
             <w:fldChar w:fldCharType="begin"/>
           </w:r>
           <w:r>
-            <w:rPr>
-              <w:b/>
-            </w:rPr>
             <w:instrText xml:space="preserve"> TOC \o "1-3" \h \z \u </w:instrText>
           </w:r>
           <w:r>
-            <w:rPr>
-              <w:b/>
-            </w:rPr>
             <w:fldChar w:fldCharType="separate"/>
           </w:r>
-          <w:hyperlink w:anchor="_Toc9785703" w:history="1">
+          <w:hyperlink w:anchor="_Toc9800379" w:history="1">
             <w:r>
               <w:rPr>
                 <w:rStyle w:val="Lienhypertexte"/>
@@ -507,7 +499,7 @@
                 <w:noProof/>
                 <w:webHidden/>
               </w:rPr>
-              <w:instrText xml:space="preserve"> PAGEREF _Toc9785703 \h </w:instrText>
+              <w:instrText xml:space="preserve"> PAGEREF _Toc9800379 \h </w:instrText>
             </w:r>
             <w:r>
               <w:rPr>
@@ -546,7 +538,7 @@
               <w:sz w:val="22"/>
             </w:rPr>
           </w:pPr>
-          <w:hyperlink w:anchor="_Toc9785704" w:history="1">
+          <w:hyperlink w:anchor="_Toc9800380" w:history="1">
             <w:r>
               <w:rPr>
                 <w:rStyle w:val="Lienhypertexte"/>
@@ -573,7 +565,7 @@
                 <w:rFonts w:asciiTheme="majorHAnsi" w:hAnsiTheme="majorHAnsi" w:cstheme="majorHAnsi"/>
                 <w:webHidden/>
               </w:rPr>
-              <w:instrText xml:space="preserve"> PAGEREF _Toc9785704 \h </w:instrText>
+              <w:instrText xml:space="preserve"> PAGEREF _Toc9800380 \h </w:instrText>
             </w:r>
             <w:r>
               <w:rPr>
@@ -612,7 +604,7 @@
               <w:sz w:val="22"/>
             </w:rPr>
           </w:pPr>
-          <w:hyperlink w:anchor="_Toc9785705" w:history="1">
+          <w:hyperlink w:anchor="_Toc9800381" w:history="1">
             <w:r>
               <w:rPr>
                 <w:rStyle w:val="Lienhypertexte"/>
@@ -639,7 +631,7 @@
                 <w:rFonts w:asciiTheme="majorHAnsi" w:hAnsiTheme="majorHAnsi" w:cstheme="majorHAnsi"/>
                 <w:webHidden/>
               </w:rPr>
-              <w:instrText xml:space="preserve"> PAGEREF _Toc9785705 \h </w:instrText>
+              <w:instrText xml:space="preserve"> PAGEREF _Toc9800381 \h </w:instrText>
             </w:r>
             <w:r>
               <w:rPr>
@@ -678,7 +670,7 @@
               <w:sz w:val="22"/>
             </w:rPr>
           </w:pPr>
-          <w:hyperlink w:anchor="_Toc9785706" w:history="1">
+          <w:hyperlink w:anchor="_Toc9800382" w:history="1">
             <w:r>
               <w:rPr>
                 <w:rStyle w:val="Lienhypertexte"/>
@@ -705,7 +697,7 @@
                 <w:rFonts w:asciiTheme="majorHAnsi" w:hAnsiTheme="majorHAnsi" w:cstheme="majorHAnsi"/>
                 <w:webHidden/>
               </w:rPr>
-              <w:instrText xml:space="preserve"> PAGEREF _Toc9785706 \h </w:instrText>
+              <w:instrText xml:space="preserve"> PAGEREF _Toc9800382 \h </w:instrText>
             </w:r>
             <w:r>
               <w:rPr>
@@ -744,7 +736,7 @@
               <w:sz w:val="22"/>
             </w:rPr>
           </w:pPr>
-          <w:hyperlink w:anchor="_Toc9785707" w:history="1">
+          <w:hyperlink w:anchor="_Toc9800383" w:history="1">
             <w:r>
               <w:rPr>
                 <w:rStyle w:val="Lienhypertexte"/>
@@ -771,7 +763,7 @@
                 <w:rFonts w:asciiTheme="majorHAnsi" w:hAnsiTheme="majorHAnsi" w:cstheme="majorHAnsi"/>
                 <w:webHidden/>
               </w:rPr>
-              <w:instrText xml:space="preserve"> PAGEREF _Toc9785707 \h </w:instrText>
+              <w:instrText xml:space="preserve"> PAGEREF _Toc9800383 \h </w:instrText>
             </w:r>
             <w:r>
               <w:rPr>
@@ -813,7 +805,7 @@
               <w:lang w:val="fr-FR" w:eastAsia="fr-FR"/>
             </w:rPr>
           </w:pPr>
-          <w:hyperlink w:anchor="_Toc9785708" w:history="1">
+          <w:hyperlink w:anchor="_Toc9800384" w:history="1">
             <w:r>
               <w:rPr>
                 <w:rStyle w:val="Lienhypertexte"/>
@@ -841,7 +833,7 @@
                 <w:noProof/>
                 <w:webHidden/>
               </w:rPr>
-              <w:instrText xml:space="preserve"> PAGEREF _Toc9785708 \h </w:instrText>
+              <w:instrText xml:space="preserve"> PAGEREF _Toc9800384 \h </w:instrText>
             </w:r>
             <w:r>
               <w:rPr>
@@ -880,7 +872,7 @@
               <w:sz w:val="22"/>
             </w:rPr>
           </w:pPr>
-          <w:hyperlink w:anchor="_Toc9785709" w:history="1">
+          <w:hyperlink w:anchor="_Toc9800385" w:history="1">
             <w:r>
               <w:rPr>
                 <w:rStyle w:val="Lienhypertexte"/>
@@ -907,7 +899,7 @@
                 <w:rFonts w:asciiTheme="majorHAnsi" w:hAnsiTheme="majorHAnsi" w:cstheme="majorHAnsi"/>
                 <w:webHidden/>
               </w:rPr>
-              <w:instrText xml:space="preserve"> PAGEREF _Toc9785709 \h </w:instrText>
+              <w:instrText xml:space="preserve"> PAGEREF _Toc9800385 \h </w:instrText>
             </w:r>
             <w:r>
               <w:rPr>
@@ -946,7 +938,7 @@
               <w:sz w:val="22"/>
             </w:rPr>
           </w:pPr>
-          <w:hyperlink w:anchor="_Toc9785710" w:history="1">
+          <w:hyperlink w:anchor="_Toc9800386" w:history="1">
             <w:r>
               <w:rPr>
                 <w:rStyle w:val="Lienhypertexte"/>
@@ -973,7 +965,7 @@
                 <w:rFonts w:asciiTheme="majorHAnsi" w:hAnsiTheme="majorHAnsi" w:cstheme="majorHAnsi"/>
                 <w:webHidden/>
               </w:rPr>
-              <w:instrText xml:space="preserve"> PAGEREF _Toc9785710 \h </w:instrText>
+              <w:instrText xml:space="preserve"> PAGEREF _Toc9800386 \h </w:instrText>
             </w:r>
             <w:r>
               <w:rPr>
@@ -1015,7 +1007,7 @@
               <w:lang w:val="fr-FR" w:eastAsia="fr-FR"/>
             </w:rPr>
           </w:pPr>
-          <w:hyperlink w:anchor="_Toc9785711" w:history="1">
+          <w:hyperlink w:anchor="_Toc9800387" w:history="1">
             <w:r>
               <w:rPr>
                 <w:rStyle w:val="Lienhypertexte"/>
@@ -1043,7 +1035,7 @@
                 <w:noProof/>
                 <w:webHidden/>
               </w:rPr>
-              <w:instrText xml:space="preserve"> PAGEREF _Toc9785711 \h </w:instrText>
+              <w:instrText xml:space="preserve"> PAGEREF _Toc9800387 \h </w:instrText>
             </w:r>
             <w:r>
               <w:rPr>
@@ -1082,7 +1074,7 @@
               <w:sz w:val="22"/>
             </w:rPr>
           </w:pPr>
-          <w:hyperlink w:anchor="_Toc9785712" w:history="1">
+          <w:hyperlink w:anchor="_Toc9800388" w:history="1">
             <w:r>
               <w:rPr>
                 <w:rStyle w:val="Lienhypertexte"/>
@@ -1109,7 +1101,7 @@
                 <w:rFonts w:asciiTheme="majorHAnsi" w:hAnsiTheme="majorHAnsi" w:cstheme="majorHAnsi"/>
                 <w:webHidden/>
               </w:rPr>
-              <w:instrText xml:space="preserve"> PAGEREF _Toc9785712 \h </w:instrText>
+              <w:instrText xml:space="preserve"> PAGEREF _Toc9800388 \h </w:instrText>
             </w:r>
             <w:r>
               <w:rPr>
@@ -1148,7 +1140,7 @@
               <w:sz w:val="22"/>
             </w:rPr>
           </w:pPr>
-          <w:hyperlink w:anchor="_Toc9785713" w:history="1">
+          <w:hyperlink w:anchor="_Toc9800389" w:history="1">
             <w:r>
               <w:rPr>
                 <w:rStyle w:val="Lienhypertexte"/>
@@ -1175,7 +1167,7 @@
                 <w:rFonts w:asciiTheme="majorHAnsi" w:hAnsiTheme="majorHAnsi" w:cstheme="majorHAnsi"/>
                 <w:webHidden/>
               </w:rPr>
-              <w:instrText xml:space="preserve"> PAGEREF _Toc9785713 \h </w:instrText>
+              <w:instrText xml:space="preserve"> PAGEREF _Toc9800389 \h </w:instrText>
             </w:r>
             <w:r>
               <w:rPr>
@@ -1214,7 +1206,7 @@
               <w:sz w:val="22"/>
             </w:rPr>
           </w:pPr>
-          <w:hyperlink w:anchor="_Toc9785714" w:history="1">
+          <w:hyperlink w:anchor="_Toc9800390" w:history="1">
             <w:r>
               <w:rPr>
                 <w:rStyle w:val="Lienhypertexte"/>
@@ -1241,7 +1233,7 @@
                 <w:rFonts w:asciiTheme="majorHAnsi" w:hAnsiTheme="majorHAnsi" w:cstheme="majorHAnsi"/>
                 <w:webHidden/>
               </w:rPr>
-              <w:instrText xml:space="preserve"> PAGEREF _Toc9785714 \h </w:instrText>
+              <w:instrText xml:space="preserve"> PAGEREF _Toc9800390 \h </w:instrText>
             </w:r>
             <w:r>
               <w:rPr>
@@ -1280,13 +1272,13 @@
               <w:sz w:val="22"/>
             </w:rPr>
           </w:pPr>
-          <w:hyperlink w:anchor="_Toc9785715" w:history="1">
+          <w:hyperlink w:anchor="_Toc9800391" w:history="1">
             <w:r>
               <w:rPr>
                 <w:rStyle w:val="Lienhypertexte"/>
                 <w:rFonts w:asciiTheme="majorHAnsi" w:hAnsiTheme="majorHAnsi" w:cstheme="majorHAnsi"/>
               </w:rPr>
-              <w:t>Joueur vs. IA</w:t>
+              <w:t>Niveaux de difficulté</w:t>
             </w:r>
             <w:r>
               <w:rPr>
@@ -1307,7 +1299,7 @@
                 <w:rFonts w:asciiTheme="majorHAnsi" w:hAnsiTheme="majorHAnsi" w:cstheme="majorHAnsi"/>
                 <w:webHidden/>
               </w:rPr>
-              <w:instrText xml:space="preserve"> PAGEREF _Toc9785715 \h </w:instrText>
+              <w:instrText xml:space="preserve"> PAGEREF _Toc9800391 \h </w:instrText>
             </w:r>
             <w:r>
               <w:rPr>
@@ -1346,12 +1338,78 @@
               <w:sz w:val="22"/>
             </w:rPr>
           </w:pPr>
-          <w:hyperlink w:anchor="_Toc9785716" w:history="1">
+          <w:hyperlink w:anchor="_Toc9800392" w:history="1">
             <w:r>
               <w:rPr>
                 <w:rStyle w:val="Lienhypertexte"/>
                 <w:rFonts w:asciiTheme="majorHAnsi" w:hAnsiTheme="majorHAnsi" w:cstheme="majorHAnsi"/>
               </w:rPr>
+              <w:t>Joueur vs. IA</w:t>
+            </w:r>
+            <w:r>
+              <w:rPr>
+                <w:rFonts w:asciiTheme="majorHAnsi" w:hAnsiTheme="majorHAnsi" w:cstheme="majorHAnsi"/>
+                <w:webHidden/>
+              </w:rPr>
+              <w:tab/>
+            </w:r>
+            <w:r>
+              <w:rPr>
+                <w:rFonts w:asciiTheme="majorHAnsi" w:hAnsiTheme="majorHAnsi" w:cstheme="majorHAnsi"/>
+                <w:webHidden/>
+              </w:rPr>
+              <w:fldChar w:fldCharType="begin"/>
+            </w:r>
+            <w:r>
+              <w:rPr>
+                <w:rFonts w:asciiTheme="majorHAnsi" w:hAnsiTheme="majorHAnsi" w:cstheme="majorHAnsi"/>
+                <w:webHidden/>
+              </w:rPr>
+              <w:instrText xml:space="preserve"> PAGEREF _Toc9800392 \h </w:instrText>
+            </w:r>
+            <w:r>
+              <w:rPr>
+                <w:rFonts w:asciiTheme="majorHAnsi" w:hAnsiTheme="majorHAnsi" w:cstheme="majorHAnsi"/>
+                <w:webHidden/>
+              </w:rPr>
+            </w:r>
+            <w:r>
+              <w:rPr>
+                <w:rFonts w:asciiTheme="majorHAnsi" w:hAnsiTheme="majorHAnsi" w:cstheme="majorHAnsi"/>
+                <w:webHidden/>
+              </w:rPr>
+              <w:fldChar w:fldCharType="separate"/>
+            </w:r>
+            <w:r>
+              <w:rPr>
+                <w:rFonts w:asciiTheme="majorHAnsi" w:hAnsiTheme="majorHAnsi" w:cstheme="majorHAnsi"/>
+                <w:webHidden/>
+              </w:rPr>
+              <w:t>7</w:t>
+            </w:r>
+            <w:r>
+              <w:rPr>
+                <w:rFonts w:asciiTheme="majorHAnsi" w:hAnsiTheme="majorHAnsi" w:cstheme="majorHAnsi"/>
+                <w:webHidden/>
+              </w:rPr>
+              <w:fldChar w:fldCharType="end"/>
+            </w:r>
+          </w:hyperlink>
+        </w:p>
+        <w:p>
+          <w:pPr>
+            <w:pStyle w:val="TM2"/>
+            <w:rPr>
+              <w:rFonts w:asciiTheme="majorHAnsi" w:eastAsiaTheme="minorEastAsia" w:hAnsiTheme="majorHAnsi" w:cstheme="majorHAnsi"/>
+              <w:sz w:val="22"/>
+            </w:rPr>
+          </w:pPr>
+          <w:hyperlink w:anchor="_Toc9800393" w:history="1">
+            <w:r>
+              <w:rPr>
+                <w:rStyle w:val="Lienhypertexte"/>
+                <w:rFonts w:asciiTheme="majorHAnsi" w:hAnsiTheme="majorHAnsi" w:cstheme="majorHAnsi"/>
+              </w:rPr>
               <w:t>IA vs. IA</w:t>
             </w:r>
             <w:r>
@@ -1373,7 +1431,7 @@
                 <w:rFonts w:asciiTheme="majorHAnsi" w:hAnsiTheme="majorHAnsi" w:cstheme="majorHAnsi"/>
                 <w:webHidden/>
               </w:rPr>
-              <w:instrText xml:space="preserve"> PAGEREF _Toc9785716 \h </w:instrText>
+              <w:instrText xml:space="preserve"> PAGEREF _Toc9800393 \h </w:instrText>
             </w:r>
             <w:r>
               <w:rPr>
@@ -1415,7 +1473,7 @@
               <w:lang w:val="fr-FR" w:eastAsia="fr-FR"/>
             </w:rPr>
           </w:pPr>
-          <w:hyperlink w:anchor="_Toc9785717" w:history="1">
+          <w:hyperlink w:anchor="_Toc9800394" w:history="1">
             <w:r>
               <w:rPr>
                 <w:rStyle w:val="Lienhypertexte"/>
@@ -1443,7 +1501,7 @@
                 <w:noProof/>
                 <w:webHidden/>
               </w:rPr>
-              <w:instrText xml:space="preserve"> PAGEREF _Toc9785717 \h </w:instrText>
+              <w:instrText xml:space="preserve"> PAGEREF _Toc9800394 \h </w:instrText>
             </w:r>
             <w:r>
               <w:rPr>
@@ -1482,7 +1540,7 @@
               <w:sz w:val="22"/>
             </w:rPr>
           </w:pPr>
-          <w:hyperlink w:anchor="_Toc9785718" w:history="1">
+          <w:hyperlink w:anchor="_Toc9800395" w:history="1">
             <w:r>
               <w:rPr>
                 <w:rStyle w:val="Lienhypertexte"/>
@@ -1509,7 +1567,7 @@
                 <w:rFonts w:asciiTheme="majorHAnsi" w:hAnsiTheme="majorHAnsi" w:cstheme="majorHAnsi"/>
                 <w:webHidden/>
               </w:rPr>
-              <w:instrText xml:space="preserve"> PAGEREF _Toc9785718 \h </w:instrText>
+              <w:instrText xml:space="preserve"> PAGEREF _Toc9800395 \h </w:instrText>
             </w:r>
             <w:r>
               <w:rPr>
@@ -1548,7 +1606,7 @@
               <w:sz w:val="22"/>
             </w:rPr>
           </w:pPr>
-          <w:hyperlink w:anchor="_Toc9785719" w:history="1">
+          <w:hyperlink w:anchor="_Toc9800396" w:history="1">
             <w:r>
               <w:rPr>
                 <w:rStyle w:val="Lienhypertexte"/>
@@ -1575,7 +1633,7 @@
                 <w:rFonts w:asciiTheme="majorHAnsi" w:hAnsiTheme="majorHAnsi" w:cstheme="majorHAnsi"/>
                 <w:webHidden/>
               </w:rPr>
-              <w:instrText xml:space="preserve"> PAGEREF _Toc9785719 \h </w:instrText>
+              <w:instrText xml:space="preserve"> PAGEREF _Toc9800396 \h </w:instrText>
             </w:r>
             <w:r>
               <w:rPr>
@@ -1617,7 +1675,7 @@
               <w:lang w:val="fr-FR" w:eastAsia="fr-FR"/>
             </w:rPr>
           </w:pPr>
-          <w:hyperlink w:anchor="_Toc9785720" w:history="1">
+          <w:hyperlink w:anchor="_Toc9800397" w:history="1">
             <w:r>
               <w:rPr>
                 <w:rStyle w:val="Lienhypertexte"/>
@@ -1645,7 +1703,7 @@
                 <w:noProof/>
                 <w:webHidden/>
               </w:rPr>
-              <w:instrText xml:space="preserve"> PAGEREF _Toc9785720 \h </w:instrText>
+              <w:instrText xml:space="preserve"> PAGEREF _Toc9800397 \h </w:instrText>
             </w:r>
             <w:r>
               <w:rPr>
@@ -1687,7 +1745,7 @@
               <w:lang w:val="fr-FR" w:eastAsia="fr-FR"/>
             </w:rPr>
           </w:pPr>
-          <w:hyperlink w:anchor="_Toc9785721" w:history="1">
+          <w:hyperlink w:anchor="_Toc9800398" w:history="1">
             <w:r>
               <w:rPr>
                 <w:rStyle w:val="Lienhypertexte"/>
@@ -1715,7 +1773,7 @@
                 <w:noProof/>
                 <w:webHidden/>
               </w:rPr>
-              <w:instrText xml:space="preserve"> PAGEREF _Toc9785721 \h </w:instrText>
+              <w:instrText xml:space="preserve"> PAGEREF _Toc9800398 \h </w:instrText>
             </w:r>
             <w:r>
               <w:rPr>
@@ -1735,7 +1793,7 @@
                 <w:noProof/>
                 <w:webHidden/>
               </w:rPr>
-              <w:t>8</w:t>
+              <w:t>9</w:t>
             </w:r>
             <w:r>
               <w:rPr>
@@ -1747,10 +1805,14 @@
           </w:hyperlink>
         </w:p>
         <w:p>
+          <w:pPr>
+            <w:rPr>
+              <w:rFonts w:asciiTheme="majorHAnsi" w:hAnsiTheme="majorHAnsi" w:cstheme="majorHAnsi"/>
+            </w:rPr>
+          </w:pPr>
           <w:r>
             <w:rPr>
               <w:rFonts w:asciiTheme="majorHAnsi" w:hAnsiTheme="majorHAnsi" w:cstheme="majorHAnsi"/>
-              <w:b/>
               <w:bCs/>
             </w:rPr>
             <w:fldChar w:fldCharType="end"/>
@@ -1758,12 +1820,17 @@
         </w:p>
       </w:sdtContent>
     </w:sdt>
-    <w:p/>
-    <w:p>
-      <w:pPr>
-        <w:rPr>
-          <w:rFonts w:asciiTheme="majorHAnsi" w:eastAsiaTheme="minorEastAsia" w:hAnsiTheme="majorHAnsi" w:cstheme="majorHAnsi"/>
-          <w:b/>
+    <w:p>
+      <w:pPr>
+        <w:rPr>
+          <w:rFonts w:asciiTheme="majorHAnsi" w:hAnsiTheme="majorHAnsi" w:cstheme="majorHAnsi"/>
+        </w:rPr>
+      </w:pPr>
+    </w:p>
+    <w:p>
+      <w:pPr>
+        <w:rPr>
+          <w:rFonts w:asciiTheme="majorHAnsi" w:eastAsiaTheme="minorEastAsia" w:hAnsiTheme="majorHAnsi" w:cstheme="majorHAnsi"/>
           <w:bCs/>
           <w:sz w:val="28"/>
           <w:szCs w:val="28"/>
@@ -1774,7 +1841,6 @@
       <w:pPr>
         <w:rPr>
           <w:rFonts w:asciiTheme="majorHAnsi" w:eastAsiaTheme="minorEastAsia" w:hAnsiTheme="majorHAnsi" w:cstheme="majorHAnsi"/>
-          <w:b/>
           <w:bCs/>
           <w:sz w:val="24"/>
           <w:szCs w:val="24"/>
@@ -1786,7 +1852,6 @@
       <w:pPr>
         <w:rPr>
           <w:rFonts w:asciiTheme="majorHAnsi" w:eastAsiaTheme="minorEastAsia" w:hAnsiTheme="majorHAnsi" w:cstheme="majorHAnsi"/>
-          <w:b/>
           <w:bCs/>
           <w:sz w:val="24"/>
           <w:szCs w:val="24"/>
@@ -1798,7 +1863,6 @@
       <w:pPr>
         <w:rPr>
           <w:rFonts w:asciiTheme="majorHAnsi" w:eastAsiaTheme="minorEastAsia" w:hAnsiTheme="majorHAnsi" w:cstheme="majorHAnsi"/>
-          <w:b/>
           <w:bCs/>
           <w:sz w:val="24"/>
           <w:szCs w:val="24"/>
@@ -1810,7 +1874,6 @@
       <w:pPr>
         <w:rPr>
           <w:rFonts w:asciiTheme="majorHAnsi" w:eastAsiaTheme="minorEastAsia" w:hAnsiTheme="majorHAnsi" w:cstheme="majorHAnsi"/>
-          <w:b/>
           <w:bCs/>
           <w:sz w:val="24"/>
           <w:szCs w:val="24"/>
@@ -1822,7 +1885,6 @@
       <w:pPr>
         <w:rPr>
           <w:rFonts w:asciiTheme="majorHAnsi" w:eastAsiaTheme="minorEastAsia" w:hAnsiTheme="majorHAnsi" w:cstheme="majorHAnsi"/>
-          <w:b/>
           <w:bCs/>
           <w:sz w:val="24"/>
           <w:szCs w:val="24"/>
@@ -1849,21 +1911,20 @@
           <w:lang w:val="fr-FR"/>
         </w:rPr>
       </w:pPr>
-      <w:bookmarkStart w:id="0" w:name="_Toc9785028"/>
-      <w:bookmarkStart w:id="1" w:name="_Toc9785383"/>
-      <w:bookmarkStart w:id="2" w:name="_Toc9785649"/>
-      <w:bookmarkStart w:id="3" w:name="_Toc9785703"/>
-      <w:r>
-        <w:rPr>
-          <w:lang w:val="fr-FR"/>
-        </w:rPr>
-        <w:lastRenderedPageBreak/>
+      <w:bookmarkStart w:id="1" w:name="_Toc9785028"/>
+      <w:bookmarkStart w:id="2" w:name="_Toc9785383"/>
+      <w:bookmarkStart w:id="3" w:name="_Toc9785649"/>
+      <w:bookmarkStart w:id="4" w:name="_Toc9800379"/>
+      <w:r>
+        <w:rPr>
+          <w:lang w:val="fr-FR"/>
+        </w:rPr>
         <w:t>Manuel d’utilisation</w:t>
       </w:r>
-      <w:bookmarkEnd w:id="0"/>
       <w:bookmarkEnd w:id="1"/>
       <w:bookmarkEnd w:id="2"/>
       <w:bookmarkEnd w:id="3"/>
+      <w:bookmarkEnd w:id="4"/>
     </w:p>
     <w:p>
       <w:pPr>
@@ -1872,20 +1933,20 @@
           <w:lang w:val="fr-FR"/>
         </w:rPr>
       </w:pPr>
-      <w:bookmarkStart w:id="4" w:name="_Toc9785029"/>
-      <w:bookmarkStart w:id="5" w:name="_Toc9785384"/>
-      <w:bookmarkStart w:id="6" w:name="_Toc9785650"/>
-      <w:bookmarkStart w:id="7" w:name="_Toc9785704"/>
+      <w:bookmarkStart w:id="5" w:name="_Toc9785029"/>
+      <w:bookmarkStart w:id="6" w:name="_Toc9785384"/>
+      <w:bookmarkStart w:id="7" w:name="_Toc9785650"/>
+      <w:bookmarkStart w:id="8" w:name="_Toc9800380"/>
       <w:r>
         <w:rPr>
           <w:lang w:val="fr-FR"/>
         </w:rPr>
         <w:t>Lancement de l’application</w:t>
       </w:r>
-      <w:bookmarkEnd w:id="4"/>
       <w:bookmarkEnd w:id="5"/>
       <w:bookmarkEnd w:id="6"/>
       <w:bookmarkEnd w:id="7"/>
+      <w:bookmarkEnd w:id="8"/>
     </w:p>
     <w:p>
       <w:pPr>
@@ -1995,20 +2056,20 @@
           <w:lang w:val="fr-FR"/>
         </w:rPr>
       </w:pPr>
-      <w:bookmarkStart w:id="8" w:name="_Toc9785030"/>
-      <w:bookmarkStart w:id="9" w:name="_Toc9785385"/>
-      <w:bookmarkStart w:id="10" w:name="_Toc9785651"/>
-      <w:bookmarkStart w:id="11" w:name="_Toc9785705"/>
+      <w:bookmarkStart w:id="9" w:name="_Toc9785030"/>
+      <w:bookmarkStart w:id="10" w:name="_Toc9785385"/>
+      <w:bookmarkStart w:id="11" w:name="_Toc9785651"/>
+      <w:bookmarkStart w:id="12" w:name="_Toc9800381"/>
       <w:r>
         <w:rPr>
           <w:lang w:val="fr-FR"/>
         </w:rPr>
         <w:t>Afficher les règles</w:t>
       </w:r>
-      <w:bookmarkEnd w:id="8"/>
       <w:bookmarkEnd w:id="9"/>
       <w:bookmarkEnd w:id="10"/>
       <w:bookmarkEnd w:id="11"/>
+      <w:bookmarkEnd w:id="12"/>
     </w:p>
     <w:p>
       <w:pPr>
@@ -2097,20 +2158,20 @@
           <w:lang w:val="fr-FR"/>
         </w:rPr>
       </w:pPr>
-      <w:bookmarkStart w:id="12" w:name="_Toc9785031"/>
-      <w:bookmarkStart w:id="13" w:name="_Toc9785386"/>
-      <w:bookmarkStart w:id="14" w:name="_Toc9785652"/>
-      <w:bookmarkStart w:id="15" w:name="_Toc9785706"/>
+      <w:bookmarkStart w:id="13" w:name="_Toc9785031"/>
+      <w:bookmarkStart w:id="14" w:name="_Toc9785386"/>
+      <w:bookmarkStart w:id="15" w:name="_Toc9785652"/>
+      <w:bookmarkStart w:id="16" w:name="_Toc9800382"/>
       <w:r>
         <w:rPr>
           <w:lang w:val="fr-FR"/>
         </w:rPr>
         <w:t>Lancer une partie</w:t>
       </w:r>
-      <w:bookmarkEnd w:id="12"/>
       <w:bookmarkEnd w:id="13"/>
       <w:bookmarkEnd w:id="14"/>
       <w:bookmarkEnd w:id="15"/>
+      <w:bookmarkEnd w:id="16"/>
     </w:p>
     <w:p>
       <w:pPr>
@@ -2276,20 +2337,20 @@
           <w:lang w:val="fr-FR"/>
         </w:rPr>
       </w:pPr>
-      <w:bookmarkStart w:id="16" w:name="_Toc9785032"/>
-      <w:bookmarkStart w:id="17" w:name="_Toc9785387"/>
-      <w:bookmarkStart w:id="18" w:name="_Toc9785653"/>
-      <w:bookmarkStart w:id="19" w:name="_Toc9785707"/>
+      <w:bookmarkStart w:id="17" w:name="_Toc9785032"/>
+      <w:bookmarkStart w:id="18" w:name="_Toc9785387"/>
+      <w:bookmarkStart w:id="19" w:name="_Toc9785653"/>
+      <w:bookmarkStart w:id="20" w:name="_Toc9800383"/>
       <w:r>
         <w:rPr>
           <w:lang w:val="fr-FR"/>
         </w:rPr>
         <w:t>Jouer une partie</w:t>
       </w:r>
-      <w:bookmarkEnd w:id="16"/>
       <w:bookmarkEnd w:id="17"/>
       <w:bookmarkEnd w:id="18"/>
       <w:bookmarkEnd w:id="19"/>
+      <w:bookmarkEnd w:id="20"/>
     </w:p>
     <w:p>
       <w:pPr>
@@ -2637,6 +2698,7 @@
           <w:szCs w:val="28"/>
           <w:lang w:val="fr-FR"/>
         </w:rPr>
+        <w:lastRenderedPageBreak/>
         <w:t xml:space="preserve">S’il s’agit d’une partir </w:t>
       </w:r>
       <w:r>
@@ -2683,7 +2745,6 @@
           <w:szCs w:val="28"/>
           <w:lang w:val="fr-FR"/>
         </w:rPr>
-        <w:lastRenderedPageBreak/>
         <w:t xml:space="preserve">Voir la partie se dérouler en coups par coups avec le </w:t>
       </w:r>
       <w:r>
@@ -2823,20 +2884,20 @@
           <w:lang w:val="fr-FR" w:eastAsia="fr-FR"/>
         </w:rPr>
       </w:pPr>
-      <w:bookmarkStart w:id="20" w:name="_Toc9785033"/>
-      <w:bookmarkStart w:id="21" w:name="_Toc9785388"/>
-      <w:bookmarkStart w:id="22" w:name="_Toc9785654"/>
-      <w:bookmarkStart w:id="23" w:name="_Toc9785708"/>
+      <w:bookmarkStart w:id="21" w:name="_Toc9785033"/>
+      <w:bookmarkStart w:id="22" w:name="_Toc9785388"/>
+      <w:bookmarkStart w:id="23" w:name="_Toc9785654"/>
+      <w:bookmarkStart w:id="24" w:name="_Toc9800384"/>
       <w:r>
         <w:rPr>
           <w:lang w:val="fr-FR" w:eastAsia="fr-FR"/>
         </w:rPr>
         <w:t>Descriptif des algorithmes utilisés</w:t>
       </w:r>
-      <w:bookmarkEnd w:id="20"/>
       <w:bookmarkEnd w:id="21"/>
       <w:bookmarkEnd w:id="22"/>
       <w:bookmarkEnd w:id="23"/>
+      <w:bookmarkEnd w:id="24"/>
     </w:p>
     <w:p>
       <w:pPr>
@@ -2846,20 +2907,20 @@
           <w:lang w:val="fr-FR" w:eastAsia="fr-FR"/>
         </w:rPr>
       </w:pPr>
-      <w:bookmarkStart w:id="24" w:name="_Toc9785034"/>
-      <w:bookmarkStart w:id="25" w:name="_Toc9785389"/>
-      <w:bookmarkStart w:id="26" w:name="_Toc9785655"/>
-      <w:bookmarkStart w:id="27" w:name="_Toc9785709"/>
+      <w:bookmarkStart w:id="25" w:name="_Toc9785034"/>
+      <w:bookmarkStart w:id="26" w:name="_Toc9785389"/>
+      <w:bookmarkStart w:id="27" w:name="_Toc9785655"/>
+      <w:bookmarkStart w:id="28" w:name="_Toc9800385"/>
       <w:r>
         <w:rPr>
           <w:lang w:val="fr-FR" w:eastAsia="fr-FR"/>
         </w:rPr>
         <w:t>Minimax</w:t>
       </w:r>
-      <w:bookmarkEnd w:id="24"/>
       <w:bookmarkEnd w:id="25"/>
       <w:bookmarkEnd w:id="26"/>
       <w:bookmarkEnd w:id="27"/>
+      <w:bookmarkEnd w:id="28"/>
     </w:p>
     <w:p>
       <w:pPr>
@@ -3271,20 +3332,20 @@
           <w:lang w:val="fr-FR" w:eastAsia="fr-FR"/>
         </w:rPr>
       </w:pPr>
-      <w:bookmarkStart w:id="28" w:name="_Toc9785035"/>
-      <w:bookmarkStart w:id="29" w:name="_Toc9785390"/>
-      <w:bookmarkStart w:id="30" w:name="_Toc9785656"/>
-      <w:bookmarkStart w:id="31" w:name="_Toc9785710"/>
+      <w:bookmarkStart w:id="29" w:name="_Toc9785035"/>
+      <w:bookmarkStart w:id="30" w:name="_Toc9785390"/>
+      <w:bookmarkStart w:id="31" w:name="_Toc9785656"/>
+      <w:bookmarkStart w:id="32" w:name="_Toc9800386"/>
       <w:r>
         <w:rPr>
           <w:lang w:val="fr-FR" w:eastAsia="fr-FR"/>
         </w:rPr>
         <w:t>Alpha-Beta</w:t>
       </w:r>
-      <w:bookmarkEnd w:id="28"/>
       <w:bookmarkEnd w:id="29"/>
       <w:bookmarkEnd w:id="30"/>
       <w:bookmarkEnd w:id="31"/>
+      <w:bookmarkEnd w:id="32"/>
     </w:p>
     <w:p>
       <w:pPr>
@@ -3456,7 +3517,19 @@
           <w:szCs w:val="24"/>
           <w:lang w:val="fr-FR" w:eastAsia="fr-FR"/>
         </w:rPr>
-        <w:t>d’enregistrer la meilleure heuristique pour Max</w:t>
+        <w:t xml:space="preserve">d’enregistrer la meilleure heuristique pour </w:t>
+      </w:r>
+      <w:r>
+        <w:rPr>
+          <w:rFonts w:asciiTheme="majorHAnsi" w:eastAsiaTheme="minorEastAsia" w:hAnsiTheme="majorHAnsi" w:cstheme="majorHAnsi"/>
+          <w:b/>
+          <w:bCs/>
+          <w:sz w:val="24"/>
+          <w:szCs w:val="24"/>
+          <w:lang w:val="fr-FR" w:eastAsia="fr-FR"/>
+        </w:rPr>
+        <w:lastRenderedPageBreak/>
+        <w:t>Max</w:t>
       </w:r>
       <w:r>
         <w:rPr>
@@ -3575,7 +3648,6 @@
           <w:szCs w:val="24"/>
           <w:lang w:val="fr-FR" w:eastAsia="fr-FR"/>
         </w:rPr>
-        <w:lastRenderedPageBreak/>
         <w:t xml:space="preserve">Voici un exemple de l’exécution de l’algorithme Minimax, utilisant le principe d’élagage </w:t>
       </w:r>
       <w:r>
@@ -3718,10 +3790,10 @@
           <w:lang w:val="fr-FR"/>
         </w:rPr>
       </w:pPr>
-      <w:bookmarkStart w:id="32" w:name="_Toc9785036"/>
-      <w:bookmarkStart w:id="33" w:name="_Toc9785391"/>
-      <w:bookmarkStart w:id="34" w:name="_Toc9785657"/>
-      <w:bookmarkStart w:id="35" w:name="_Toc9785711"/>
+      <w:bookmarkStart w:id="33" w:name="_Toc9785036"/>
+      <w:bookmarkStart w:id="34" w:name="_Toc9785391"/>
+      <w:bookmarkStart w:id="35" w:name="_Toc9785657"/>
+      <w:bookmarkStart w:id="36" w:name="_Toc9800387"/>
       <w:r>
         <w:rPr>
           <w:lang w:val="fr-FR"/>
@@ -3734,10 +3806,10 @@
         </w:rPr>
         <w:t>et description des heuristiques</w:t>
       </w:r>
-      <w:bookmarkEnd w:id="32"/>
       <w:bookmarkEnd w:id="33"/>
       <w:bookmarkEnd w:id="34"/>
       <w:bookmarkEnd w:id="35"/>
+      <w:bookmarkEnd w:id="36"/>
     </w:p>
     <w:p>
       <w:pPr>
@@ -3747,20 +3819,20 @@
           <w:lang w:val="fr-FR" w:eastAsia="fr-FR"/>
         </w:rPr>
       </w:pPr>
-      <w:bookmarkStart w:id="36" w:name="_Toc9785037"/>
-      <w:bookmarkStart w:id="37" w:name="_Toc9785392"/>
-      <w:bookmarkStart w:id="38" w:name="_Toc9785658"/>
-      <w:bookmarkStart w:id="39" w:name="_Toc9785712"/>
+      <w:bookmarkStart w:id="37" w:name="_Toc9785037"/>
+      <w:bookmarkStart w:id="38" w:name="_Toc9785392"/>
+      <w:bookmarkStart w:id="39" w:name="_Toc9785658"/>
+      <w:bookmarkStart w:id="40" w:name="_Toc9800388"/>
       <w:r>
         <w:rPr>
           <w:lang w:val="fr-FR" w:eastAsia="fr-FR"/>
         </w:rPr>
         <w:t>Notre approche</w:t>
       </w:r>
-      <w:bookmarkEnd w:id="36"/>
       <w:bookmarkEnd w:id="37"/>
       <w:bookmarkEnd w:id="38"/>
       <w:bookmarkEnd w:id="39"/>
+      <w:bookmarkEnd w:id="40"/>
     </w:p>
     <w:p>
       <w:pPr>
@@ -4049,20 +4121,20 @@
           <w:lang w:val="fr-FR" w:eastAsia="fr-FR"/>
         </w:rPr>
       </w:pPr>
-      <w:bookmarkStart w:id="40" w:name="_Toc9785038"/>
-      <w:bookmarkStart w:id="41" w:name="_Toc9785393"/>
-      <w:bookmarkStart w:id="42" w:name="_Toc9785659"/>
-      <w:bookmarkStart w:id="43" w:name="_Toc9785713"/>
+      <w:bookmarkStart w:id="41" w:name="_Toc9785038"/>
+      <w:bookmarkStart w:id="42" w:name="_Toc9785393"/>
+      <w:bookmarkStart w:id="43" w:name="_Toc9785659"/>
+      <w:bookmarkStart w:id="44" w:name="_Toc9800389"/>
       <w:r>
         <w:rPr>
           <w:lang w:val="fr-FR" w:eastAsia="fr-FR"/>
         </w:rPr>
         <w:t>Modèle de données</w:t>
       </w:r>
-      <w:bookmarkEnd w:id="40"/>
       <w:bookmarkEnd w:id="41"/>
       <w:bookmarkEnd w:id="42"/>
       <w:bookmarkEnd w:id="43"/>
+      <w:bookmarkEnd w:id="44"/>
     </w:p>
     <w:p>
       <w:pPr>
@@ -4102,6 +4174,7 @@
           <w:szCs w:val="24"/>
           <w:lang w:val="fr-FR" w:eastAsia="fr-FR"/>
         </w:rPr>
+        <w:lastRenderedPageBreak/>
         <w:t>-</w:t>
       </w:r>
       <w:r>
@@ -4264,7 +4337,6 @@
           <w:szCs w:val="24"/>
           <w:lang w:val="fr-FR" w:eastAsia="fr-FR"/>
         </w:rPr>
-        <w:lastRenderedPageBreak/>
         <w:t>-</w:t>
       </w:r>
       <w:r>
@@ -4666,20 +4738,20 @@
           <w:lang w:val="fr-FR"/>
         </w:rPr>
       </w:pPr>
-      <w:bookmarkStart w:id="44" w:name="_Toc9785039"/>
-      <w:bookmarkStart w:id="45" w:name="_Toc9785394"/>
-      <w:bookmarkStart w:id="46" w:name="_Toc9785660"/>
-      <w:bookmarkStart w:id="47" w:name="_Toc9785714"/>
+      <w:bookmarkStart w:id="45" w:name="_Toc9785039"/>
+      <w:bookmarkStart w:id="46" w:name="_Toc9785394"/>
+      <w:bookmarkStart w:id="47" w:name="_Toc9785660"/>
+      <w:bookmarkStart w:id="48" w:name="_Toc9800390"/>
       <w:r>
         <w:rPr>
           <w:lang w:val="fr-FR"/>
         </w:rPr>
         <w:t>Implantation</w:t>
       </w:r>
-      <w:bookmarkEnd w:id="44"/>
       <w:bookmarkEnd w:id="45"/>
       <w:bookmarkEnd w:id="46"/>
       <w:bookmarkEnd w:id="47"/>
+      <w:bookmarkEnd w:id="48"/>
     </w:p>
     <w:p>
       <w:pPr>
@@ -5400,6 +5472,278 @@
     </w:p>
     <w:p>
       <w:pPr>
+        <w:pStyle w:val="Titre2"/>
+        <w:rPr>
+          <w:lang w:val="fr-FR"/>
+        </w:rPr>
+      </w:pPr>
+      <w:bookmarkStart w:id="49" w:name="_Toc9800391"/>
+      <w:r>
+        <w:rPr>
+          <w:lang w:val="fr-FR"/>
+        </w:rPr>
+        <w:lastRenderedPageBreak/>
+        <w:t>Niveaux de difficulté</w:t>
+      </w:r>
+      <w:bookmarkEnd w:id="49"/>
+    </w:p>
+    <w:p>
+      <w:pPr>
+        <w:ind w:firstLine="708"/>
+        <w:rPr>
+          <w:rFonts w:asciiTheme="majorHAnsi" w:hAnsiTheme="majorHAnsi" w:cstheme="majorHAnsi"/>
+          <w:sz w:val="24"/>
+          <w:lang w:val="fr-FR"/>
+        </w:rPr>
+      </w:pPr>
+      <w:r>
+        <w:rPr>
+          <w:rFonts w:asciiTheme="majorHAnsi" w:hAnsiTheme="majorHAnsi" w:cstheme="majorHAnsi"/>
+          <w:sz w:val="24"/>
+          <w:lang w:val="fr-FR"/>
+        </w:rPr>
+        <w:t xml:space="preserve">Les niveaux de difficulté </w:t>
+      </w:r>
+      <w:r>
+        <w:rPr>
+          <w:rFonts w:asciiTheme="majorHAnsi" w:hAnsiTheme="majorHAnsi" w:cstheme="majorHAnsi"/>
+          <w:b/>
+          <w:sz w:val="24"/>
+          <w:lang w:val="fr-FR"/>
+        </w:rPr>
+        <w:t>sont définis d’après la profondeur</w:t>
+      </w:r>
+      <w:r>
+        <w:rPr>
+          <w:rFonts w:asciiTheme="majorHAnsi" w:hAnsiTheme="majorHAnsi" w:cstheme="majorHAnsi"/>
+          <w:sz w:val="24"/>
+          <w:lang w:val="fr-FR"/>
+        </w:rPr>
+        <w:t xml:space="preserve"> (ou hauteur) de l’arbre des configurations selon laquelle nous souhaitons le parcourir : en effet, la profondeur de celui-ci </w:t>
+      </w:r>
+      <w:r>
+        <w:rPr>
+          <w:rFonts w:asciiTheme="majorHAnsi" w:hAnsiTheme="majorHAnsi" w:cstheme="majorHAnsi"/>
+          <w:b/>
+          <w:sz w:val="24"/>
+          <w:lang w:val="fr-FR"/>
+        </w:rPr>
+        <w:t>définit le nombre de coups d’avance</w:t>
+      </w:r>
+      <w:r>
+        <w:rPr>
+          <w:rFonts w:asciiTheme="majorHAnsi" w:hAnsiTheme="majorHAnsi" w:cstheme="majorHAnsi"/>
+          <w:sz w:val="24"/>
+          <w:lang w:val="fr-FR"/>
+        </w:rPr>
+        <w:t xml:space="preserve"> selon lequel </w:t>
+      </w:r>
+      <w:r>
+        <w:rPr>
+          <w:rFonts w:asciiTheme="majorHAnsi" w:hAnsiTheme="majorHAnsi" w:cstheme="majorHAnsi"/>
+          <w:b/>
+          <w:sz w:val="24"/>
+          <w:lang w:val="fr-FR"/>
+        </w:rPr>
+        <w:t>l’IA peut choisir le déplacement qui lui est plus favorable</w:t>
+      </w:r>
+      <w:r>
+        <w:rPr>
+          <w:rFonts w:asciiTheme="majorHAnsi" w:hAnsiTheme="majorHAnsi" w:cstheme="majorHAnsi"/>
+          <w:sz w:val="24"/>
+          <w:lang w:val="fr-FR"/>
+        </w:rPr>
+        <w:t xml:space="preserve">. Cependant, nous ne pouvons aller </w:t>
+      </w:r>
+      <w:r>
+        <w:rPr>
+          <w:rFonts w:asciiTheme="majorHAnsi" w:hAnsiTheme="majorHAnsi" w:cstheme="majorHAnsi"/>
+          <w:sz w:val="24"/>
+          <w:lang w:val="fr-FR"/>
+        </w:rPr>
+        <w:t>au-delà</w:t>
+      </w:r>
+      <w:r>
+        <w:rPr>
+          <w:rFonts w:asciiTheme="majorHAnsi" w:hAnsiTheme="majorHAnsi" w:cstheme="majorHAnsi"/>
+          <w:sz w:val="24"/>
+          <w:lang w:val="fr-FR"/>
+        </w:rPr>
+        <w:t xml:space="preserve"> d’une certaine valeur pour cette profondeur, puisque la complexité de l’algorithme serait alors trop importante, et empièterait sur l’expérience de jeu et sa qualité.</w:t>
+      </w:r>
+    </w:p>
+    <w:p>
+      <w:pPr>
+        <w:ind w:firstLine="708"/>
+        <w:rPr>
+          <w:rFonts w:asciiTheme="majorHAnsi" w:hAnsiTheme="majorHAnsi" w:cstheme="majorHAnsi"/>
+          <w:sz w:val="24"/>
+          <w:lang w:val="fr-FR"/>
+        </w:rPr>
+      </w:pPr>
+      <w:r>
+        <w:rPr>
+          <w:rFonts w:asciiTheme="majorHAnsi" w:hAnsiTheme="majorHAnsi" w:cstheme="majorHAnsi"/>
+          <w:sz w:val="24"/>
+          <w:lang w:val="fr-FR"/>
+        </w:rPr>
+        <w:t xml:space="preserve">Pour ce qui est de notre implémentation, nous avons fixé </w:t>
+      </w:r>
+      <w:r>
+        <w:rPr>
+          <w:rFonts w:asciiTheme="majorHAnsi" w:hAnsiTheme="majorHAnsi" w:cstheme="majorHAnsi"/>
+          <w:b/>
+          <w:sz w:val="24"/>
+          <w:lang w:val="fr-FR"/>
+        </w:rPr>
+        <w:t>la profondeur maximale à 5</w:t>
+      </w:r>
+      <w:r>
+        <w:rPr>
+          <w:rFonts w:asciiTheme="majorHAnsi" w:hAnsiTheme="majorHAnsi" w:cstheme="majorHAnsi"/>
+          <w:sz w:val="24"/>
+          <w:lang w:val="fr-FR"/>
+        </w:rPr>
+        <w:t>, qui correspond au mode de difficulté « </w:t>
+      </w:r>
+      <w:r>
+        <w:rPr>
+          <w:rFonts w:asciiTheme="majorHAnsi" w:hAnsiTheme="majorHAnsi" w:cstheme="majorHAnsi"/>
+          <w:b/>
+          <w:sz w:val="24"/>
+          <w:lang w:val="fr-FR"/>
+        </w:rPr>
+        <w:t>difficile</w:t>
+      </w:r>
+      <w:r>
+        <w:rPr>
+          <w:rFonts w:asciiTheme="majorHAnsi" w:hAnsiTheme="majorHAnsi" w:cstheme="majorHAnsi"/>
+          <w:sz w:val="24"/>
+          <w:lang w:val="fr-FR"/>
+        </w:rPr>
+        <w:t> » du jeu. Les niveaux de difficulté « </w:t>
+      </w:r>
+      <w:r>
+        <w:rPr>
+          <w:rFonts w:asciiTheme="majorHAnsi" w:hAnsiTheme="majorHAnsi" w:cstheme="majorHAnsi"/>
+          <w:b/>
+          <w:sz w:val="24"/>
+          <w:lang w:val="fr-FR"/>
+        </w:rPr>
+        <w:t>facile</w:t>
+      </w:r>
+      <w:r>
+        <w:rPr>
+          <w:rFonts w:asciiTheme="majorHAnsi" w:hAnsiTheme="majorHAnsi" w:cstheme="majorHAnsi"/>
+          <w:sz w:val="24"/>
+          <w:lang w:val="fr-FR"/>
+        </w:rPr>
+        <w:t> » et « </w:t>
+      </w:r>
+      <w:r>
+        <w:rPr>
+          <w:rFonts w:asciiTheme="majorHAnsi" w:hAnsiTheme="majorHAnsi" w:cstheme="majorHAnsi"/>
+          <w:b/>
+          <w:sz w:val="24"/>
+          <w:lang w:val="fr-FR"/>
+        </w:rPr>
+        <w:t>normal</w:t>
+      </w:r>
+      <w:r>
+        <w:rPr>
+          <w:rFonts w:asciiTheme="majorHAnsi" w:hAnsiTheme="majorHAnsi" w:cstheme="majorHAnsi"/>
+          <w:sz w:val="24"/>
+          <w:lang w:val="fr-FR"/>
+        </w:rPr>
+        <w:t xml:space="preserve"> » correspondent, respectivement, à </w:t>
+      </w:r>
+      <w:r>
+        <w:rPr>
+          <w:rFonts w:asciiTheme="majorHAnsi" w:hAnsiTheme="majorHAnsi" w:cstheme="majorHAnsi"/>
+          <w:b/>
+          <w:sz w:val="24"/>
+          <w:lang w:val="fr-FR"/>
+        </w:rPr>
+        <w:t>une profondeur de 1 et de 3</w:t>
+      </w:r>
+      <w:r>
+        <w:rPr>
+          <w:rFonts w:asciiTheme="majorHAnsi" w:hAnsiTheme="majorHAnsi" w:cstheme="majorHAnsi"/>
+          <w:sz w:val="24"/>
+          <w:lang w:val="fr-FR"/>
+        </w:rPr>
+        <w:t xml:space="preserve">. Ceci est mise en </w:t>
+      </w:r>
+      <w:r>
+        <w:rPr>
+          <w:rFonts w:asciiTheme="majorHAnsi" w:hAnsiTheme="majorHAnsi" w:cstheme="majorHAnsi"/>
+          <w:sz w:val="24"/>
+          <w:lang w:val="fr-FR"/>
+        </w:rPr>
+        <w:t>œuvre</w:t>
+      </w:r>
+      <w:r>
+        <w:rPr>
+          <w:rFonts w:asciiTheme="majorHAnsi" w:hAnsiTheme="majorHAnsi" w:cstheme="majorHAnsi"/>
+          <w:sz w:val="24"/>
+          <w:lang w:val="fr-FR"/>
+        </w:rPr>
+        <w:t xml:space="preserve"> lors de l’appel à la fonction </w:t>
+      </w:r>
+      <w:proofErr w:type="spellStart"/>
+      <w:r>
+        <w:rPr>
+          <w:rFonts w:asciiTheme="majorHAnsi" w:hAnsiTheme="majorHAnsi" w:cstheme="majorHAnsi"/>
+          <w:b/>
+          <w:i/>
+          <w:color w:val="1F3864" w:themeColor="accent1" w:themeShade="80"/>
+          <w:sz w:val="24"/>
+          <w:lang w:val="fr-FR"/>
+        </w:rPr>
+        <w:t>alpha_beta_search</w:t>
+      </w:r>
+      <w:proofErr w:type="spellEnd"/>
+      <w:r>
+        <w:rPr>
+          <w:rFonts w:asciiTheme="majorHAnsi" w:hAnsiTheme="majorHAnsi" w:cstheme="majorHAnsi"/>
+          <w:color w:val="1F3864" w:themeColor="accent1" w:themeShade="80"/>
+          <w:sz w:val="24"/>
+          <w:lang w:val="fr-FR"/>
+        </w:rPr>
+        <w:t xml:space="preserve"> </w:t>
+      </w:r>
+      <w:r>
+        <w:rPr>
+          <w:rFonts w:asciiTheme="majorHAnsi" w:hAnsiTheme="majorHAnsi" w:cstheme="majorHAnsi"/>
+          <w:sz w:val="24"/>
+          <w:lang w:val="fr-FR"/>
+        </w:rPr>
+        <w:t xml:space="preserve">dans le corps de la fonction </w:t>
+      </w:r>
+      <w:proofErr w:type="spellStart"/>
+      <w:r>
+        <w:rPr>
+          <w:rFonts w:asciiTheme="majorHAnsi" w:hAnsiTheme="majorHAnsi" w:cstheme="majorHAnsi"/>
+          <w:b/>
+          <w:i/>
+          <w:color w:val="1F3864" w:themeColor="accent1" w:themeShade="80"/>
+          <w:sz w:val="24"/>
+          <w:lang w:val="fr-FR"/>
+        </w:rPr>
+        <w:t>blackMove</w:t>
+      </w:r>
+      <w:proofErr w:type="spellEnd"/>
+      <w:r>
+        <w:rPr>
+          <w:rFonts w:asciiTheme="majorHAnsi" w:hAnsiTheme="majorHAnsi" w:cstheme="majorHAnsi"/>
+          <w:sz w:val="24"/>
+          <w:lang w:val="fr-FR"/>
+        </w:rPr>
+        <w:t xml:space="preserve">. </w:t>
+      </w:r>
+    </w:p>
+    <w:p>
+      <w:pPr>
         <w:pStyle w:val="Sansinterligne"/>
         <w:rPr>
           <w:rFonts w:asciiTheme="majorHAnsi" w:eastAsiaTheme="minorEastAsia" w:hAnsiTheme="majorHAnsi" w:cstheme="majorHAnsi"/>
@@ -5414,21 +5758,20 @@
           <w:lang w:val="fr-FR"/>
         </w:rPr>
       </w:pPr>
-      <w:bookmarkStart w:id="48" w:name="_Toc9785040"/>
-      <w:bookmarkStart w:id="49" w:name="_Toc9785395"/>
-      <w:bookmarkStart w:id="50" w:name="_Toc9785661"/>
-      <w:bookmarkStart w:id="51" w:name="_Toc9785715"/>
-      <w:r>
-        <w:rPr>
-          <w:lang w:val="fr-FR"/>
-        </w:rPr>
-        <w:lastRenderedPageBreak/>
+      <w:bookmarkStart w:id="50" w:name="_Toc9785040"/>
+      <w:bookmarkStart w:id="51" w:name="_Toc9785395"/>
+      <w:bookmarkStart w:id="52" w:name="_Toc9785661"/>
+      <w:bookmarkStart w:id="53" w:name="_Toc9800392"/>
+      <w:r>
+        <w:rPr>
+          <w:lang w:val="fr-FR"/>
+        </w:rPr>
         <w:t>Joueur vs. IA</w:t>
       </w:r>
-      <w:bookmarkEnd w:id="48"/>
-      <w:bookmarkEnd w:id="49"/>
       <w:bookmarkEnd w:id="50"/>
       <w:bookmarkEnd w:id="51"/>
+      <w:bookmarkEnd w:id="52"/>
+      <w:bookmarkEnd w:id="53"/>
       <w:r>
         <w:rPr>
           <w:lang w:val="fr-FR"/>
@@ -5745,20 +6088,20 @@
           <w:lang w:val="fr-FR"/>
         </w:rPr>
       </w:pPr>
-      <w:bookmarkStart w:id="52" w:name="_Toc9785041"/>
-      <w:bookmarkStart w:id="53" w:name="_Toc9785396"/>
-      <w:bookmarkStart w:id="54" w:name="_Toc9785662"/>
-      <w:bookmarkStart w:id="55" w:name="_Toc9785716"/>
+      <w:bookmarkStart w:id="54" w:name="_Toc9785041"/>
+      <w:bookmarkStart w:id="55" w:name="_Toc9785396"/>
+      <w:bookmarkStart w:id="56" w:name="_Toc9785662"/>
+      <w:bookmarkStart w:id="57" w:name="_Toc9800393"/>
       <w:r>
         <w:rPr>
           <w:lang w:val="fr-FR"/>
         </w:rPr>
         <w:t>IA vs. IA</w:t>
       </w:r>
-      <w:bookmarkEnd w:id="52"/>
-      <w:bookmarkEnd w:id="53"/>
       <w:bookmarkEnd w:id="54"/>
       <w:bookmarkEnd w:id="55"/>
+      <w:bookmarkEnd w:id="56"/>
+      <w:bookmarkEnd w:id="57"/>
     </w:p>
     <w:p>
       <w:pPr>
@@ -6155,7 +6498,16 @@
           <w:sz w:val="24"/>
           <w:lang w:val="fr-FR"/>
         </w:rPr>
-        <w:t xml:space="preserve">, c’est-à-dire l’IA jouant les pions blancs. La fonction </w:t>
+        <w:t xml:space="preserve">, c’est-à-dire l’IA jouant les pions </w:t>
+      </w:r>
+      <w:r>
+        <w:rPr>
+          <w:rFonts w:asciiTheme="majorHAnsi" w:eastAsiaTheme="minorEastAsia" w:hAnsiTheme="majorHAnsi" w:cstheme="majorHAnsi"/>
+          <w:sz w:val="24"/>
+          <w:lang w:val="fr-FR"/>
+        </w:rPr>
+        <w:lastRenderedPageBreak/>
+        <w:t xml:space="preserve">blancs. La fonction </w:t>
       </w:r>
       <w:r>
         <w:rPr>
@@ -6299,21 +6651,20 @@
           <w:lang w:val="fr-FR"/>
         </w:rPr>
       </w:pPr>
-      <w:bookmarkStart w:id="56" w:name="_Toc9785042"/>
-      <w:bookmarkStart w:id="57" w:name="_Toc9785397"/>
-      <w:bookmarkStart w:id="58" w:name="_Toc9785663"/>
-      <w:bookmarkStart w:id="59" w:name="_Toc9785717"/>
-      <w:r>
-        <w:rPr>
-          <w:lang w:val="fr-FR"/>
-        </w:rPr>
-        <w:lastRenderedPageBreak/>
+      <w:bookmarkStart w:id="58" w:name="_Toc9785042"/>
+      <w:bookmarkStart w:id="59" w:name="_Toc9785397"/>
+      <w:bookmarkStart w:id="60" w:name="_Toc9785663"/>
+      <w:bookmarkStart w:id="61" w:name="_Toc9800394"/>
+      <w:r>
+        <w:rPr>
+          <w:lang w:val="fr-FR"/>
+        </w:rPr>
         <w:t>Améliorations apportées</w:t>
       </w:r>
-      <w:bookmarkEnd w:id="56"/>
-      <w:bookmarkEnd w:id="57"/>
       <w:bookmarkEnd w:id="58"/>
       <w:bookmarkEnd w:id="59"/>
+      <w:bookmarkEnd w:id="60"/>
+      <w:bookmarkEnd w:id="61"/>
     </w:p>
     <w:p>
       <w:pPr>
@@ -6322,10 +6673,10 @@
           <w:lang w:val="fr-FR"/>
         </w:rPr>
       </w:pPr>
-      <w:bookmarkStart w:id="60" w:name="_Toc9785043"/>
-      <w:bookmarkStart w:id="61" w:name="_Toc9785398"/>
-      <w:bookmarkStart w:id="62" w:name="_Toc9785664"/>
-      <w:bookmarkStart w:id="63" w:name="_Toc9785718"/>
+      <w:bookmarkStart w:id="62" w:name="_Toc9785043"/>
+      <w:bookmarkStart w:id="63" w:name="_Toc9785398"/>
+      <w:bookmarkStart w:id="64" w:name="_Toc9785664"/>
+      <w:bookmarkStart w:id="65" w:name="_Toc9800395"/>
       <w:r>
         <w:rPr>
           <w:lang w:val="fr-FR"/>
@@ -6389,10 +6740,10 @@
           </wp:anchor>
         </w:drawing>
       </w:r>
-      <w:bookmarkEnd w:id="60"/>
-      <w:bookmarkEnd w:id="61"/>
       <w:bookmarkEnd w:id="62"/>
       <w:bookmarkEnd w:id="63"/>
+      <w:bookmarkEnd w:id="64"/>
+      <w:bookmarkEnd w:id="65"/>
     </w:p>
     <w:p>
       <w:pPr>
@@ -6538,20 +6889,20 @@
           <w:lang w:val="fr-FR"/>
         </w:rPr>
       </w:pPr>
-      <w:bookmarkStart w:id="64" w:name="_Toc9785044"/>
-      <w:bookmarkStart w:id="65" w:name="_Toc9785399"/>
-      <w:bookmarkStart w:id="66" w:name="_Toc9785665"/>
-      <w:bookmarkStart w:id="67" w:name="_Toc9785719"/>
+      <w:bookmarkStart w:id="66" w:name="_Toc9785044"/>
+      <w:bookmarkStart w:id="67" w:name="_Toc9785399"/>
+      <w:bookmarkStart w:id="68" w:name="_Toc9785665"/>
+      <w:bookmarkStart w:id="69" w:name="_Toc9800396"/>
       <w:r>
         <w:rPr>
           <w:lang w:val="fr-FR"/>
         </w:rPr>
         <w:t>Pédagogie</w:t>
       </w:r>
-      <w:bookmarkEnd w:id="64"/>
-      <w:bookmarkEnd w:id="65"/>
       <w:bookmarkEnd w:id="66"/>
       <w:bookmarkEnd w:id="67"/>
+      <w:bookmarkEnd w:id="68"/>
+      <w:bookmarkEnd w:id="69"/>
     </w:p>
     <w:p>
       <w:pPr>
@@ -6637,20 +6988,20 @@
           <w:lang w:val="fr-FR"/>
         </w:rPr>
       </w:pPr>
-      <w:bookmarkStart w:id="68" w:name="_Toc9785045"/>
-      <w:bookmarkStart w:id="69" w:name="_Toc9785400"/>
-      <w:bookmarkStart w:id="70" w:name="_Toc9785666"/>
-      <w:bookmarkStart w:id="71" w:name="_Toc9785720"/>
+      <w:bookmarkStart w:id="70" w:name="_Toc9785045"/>
+      <w:bookmarkStart w:id="71" w:name="_Toc9785400"/>
+      <w:bookmarkStart w:id="72" w:name="_Toc9785666"/>
+      <w:bookmarkStart w:id="73" w:name="_Toc9800397"/>
       <w:r>
         <w:rPr>
           <w:lang w:val="fr-FR"/>
         </w:rPr>
         <w:t>Conclusion</w:t>
       </w:r>
-      <w:bookmarkEnd w:id="68"/>
-      <w:bookmarkEnd w:id="69"/>
       <w:bookmarkEnd w:id="70"/>
       <w:bookmarkEnd w:id="71"/>
+      <w:bookmarkEnd w:id="72"/>
+      <w:bookmarkEnd w:id="73"/>
     </w:p>
     <w:p>
       <w:pPr>
@@ -6718,8 +7069,6 @@
         </w:rPr>
         <w:t>l a fallu effectuer un très gros travail de documentation afin de concrétiser nos idées.</w:t>
       </w:r>
-      <w:bookmarkStart w:id="72" w:name="_GoBack"/>
-      <w:bookmarkEnd w:id="72"/>
     </w:p>
     <w:p>
       <w:pPr>
@@ -6761,7 +7110,7 @@
           <w:sz w:val="24"/>
           <w:lang w:val="fr-FR"/>
         </w:rPr>
-        <w:t xml:space="preserve">n architecture logicielles (les </w:t>
+        <w:t xml:space="preserve">n </w:t>
       </w:r>
       <w:r>
         <w:rPr>
@@ -6769,6 +7118,15 @@
           <w:sz w:val="24"/>
           <w:lang w:val="fr-FR"/>
         </w:rPr>
+        <w:lastRenderedPageBreak/>
+        <w:t xml:space="preserve">architecture logicielles (les </w:t>
+      </w:r>
+      <w:r>
+        <w:rPr>
+          <w:rFonts w:asciiTheme="majorHAnsi" w:hAnsiTheme="majorHAnsi" w:cstheme="majorHAnsi"/>
+          <w:sz w:val="24"/>
+          <w:lang w:val="fr-FR"/>
+        </w:rPr>
         <w:t>différents principes et patrons de c</w:t>
       </w:r>
       <w:r>
@@ -6823,18 +7181,18 @@
           <w:lang w:val="fr-FR"/>
         </w:rPr>
       </w:pPr>
-      <w:bookmarkStart w:id="73" w:name="_Toc9785401"/>
-      <w:bookmarkStart w:id="74" w:name="_Toc9785667"/>
-      <w:bookmarkStart w:id="75" w:name="_Toc9785721"/>
+      <w:bookmarkStart w:id="74" w:name="_Toc9785401"/>
+      <w:bookmarkStart w:id="75" w:name="_Toc9785667"/>
+      <w:bookmarkStart w:id="76" w:name="_Toc9800398"/>
       <w:r>
         <w:rPr>
           <w:lang w:val="fr-FR"/>
         </w:rPr>
         <w:t>Bibliographie</w:t>
       </w:r>
-      <w:bookmarkEnd w:id="73"/>
       <w:bookmarkEnd w:id="74"/>
       <w:bookmarkEnd w:id="75"/>
+      <w:bookmarkEnd w:id="76"/>
     </w:p>
     <w:sectPr>
       <w:headerReference w:type="default" r:id="rId13"/>
@@ -8472,7 +8830,7 @@
 </file>
 
 <file path=customXml/itemProps1.xml><?xml version="1.0" encoding="utf-8"?>
-<ds:datastoreItem xmlns:ds="http://schemas.openxmlformats.org/officeDocument/2006/customXml" ds:itemID="{7D737C9D-11EE-40BE-841A-E69A0C7BF7A2}">
+<ds:datastoreItem xmlns:ds="http://schemas.openxmlformats.org/officeDocument/2006/customXml" ds:itemID="{B7C88A85-D7C8-4550-9550-06A124C2620F}">
   <ds:schemaRefs>
     <ds:schemaRef ds:uri="http://schemas.openxmlformats.org/officeDocument/2006/bibliography"/>
   </ds:schemaRefs>

</xml_diff>